<commit_message>
+ Working ExtensionManager and PluginManager; + Bug fix of Simple Tree Iterator; + Class Diagram document added
</commit_message>
<xml_diff>
--- a/BrahmaApp/Design Docs/Testability Scenarios.docx
+++ b/BrahmaApp/Design Docs/Testability Scenarios.docx
@@ -33,8 +33,6 @@
         </w:rPr>
         <w:t>Brian Collins, Marina Kraeva</w:t>
       </w:r>
-      <w:bookmarkStart w:id="0" w:name="_GoBack"/>
-      <w:bookmarkEnd w:id="0"/>
     </w:p>
     <w:tbl>
       <w:tblPr>
@@ -215,7 +213,10 @@
           </w:tcPr>
           <w:p>
             <w:r>
-              <w:t>Success percentage of the tests run</w:t>
+              <w:t>100% s</w:t>
+            </w:r>
+            <w:r>
+              <w:t>uccess percentage of the tests run</w:t>
             </w:r>
           </w:p>
         </w:tc>
@@ -335,10 +336,7 @@
           </w:tcPr>
           <w:p>
             <w:r>
-              <w:t>Development, r</w:t>
-            </w:r>
-            <w:r>
-              <w:t>un time</w:t>
+              <w:t>Development, run time</w:t>
             </w:r>
           </w:p>
         </w:tc>
@@ -360,10 +358,7 @@
           </w:tcPr>
           <w:p>
             <w:r>
-              <w:t>File System Listener</w:t>
-            </w:r>
-            <w:r>
-              <w:t xml:space="preserve"> module</w:t>
+              <w:t>File System Listener module</w:t>
             </w:r>
           </w:p>
         </w:tc>
@@ -407,7 +402,10 @@
           </w:tcPr>
           <w:p>
             <w:r>
-              <w:t>Success percentage of the tests run</w:t>
+              <w:t>100% s</w:t>
+            </w:r>
+            <w:r>
+              <w:t>uccess percentage of the tests run</w:t>
             </w:r>
           </w:p>
         </w:tc>
@@ -505,13 +503,7 @@
           </w:tcPr>
           <w:p>
             <w:r>
-              <w:t xml:space="preserve">Test that the </w:t>
-            </w:r>
-            <w:r>
-              <w:t>system will work with plugin files meant to work for another team’s system</w:t>
-            </w:r>
-            <w:r>
-              <w:t>.</w:t>
+              <w:t>Test that the system will work with plugin files meant to work for another team’s system.</w:t>
             </w:r>
           </w:p>
         </w:tc>
@@ -599,7 +591,10 @@
           </w:tcPr>
           <w:p>
             <w:r>
-              <w:t>Success percentage of the tests run</w:t>
+              <w:t>100% s</w:t>
+            </w:r>
+            <w:r>
+              <w:t>uccess percentage of the tests run</w:t>
             </w:r>
           </w:p>
         </w:tc>

</xml_diff>